<commit_message>
minor edits based on reviewer comments
</commit_message>
<xml_diff>
--- a/output/papers/COGNITION_reviewer_comments.docx
+++ b/output/papers/COGNITION_reviewer_comments.docx
@@ -281,23 +281,7 @@
           <w:lang w:val="en-US"/>
         </w:rPr>
         <w:lastRenderedPageBreak/>
-        <w:t>phonetic cues while still achieving a very high degree of control across conditions that allowed us to reduce the number of possible confounds). Admittedly though, each of these innovations is an incremental improvement. It is really the combination of the design, stimulus, and analysis approaches---including</w:t>
-      </w:r>
-      <w:proofErr w:type="gramStart"/>
-      <w:r>
-        <w:rPr>
-          <w:color w:val="A8D08D" w:themeColor="accent6" w:themeTint="99"/>
-          <w:lang w:val="en-US"/>
-        </w:rPr>
-        <w:t>, in particular, the</w:t>
-      </w:r>
-      <w:proofErr w:type="gramEnd"/>
-      <w:r>
-        <w:rPr>
-          <w:color w:val="A8D08D" w:themeColor="accent6" w:themeTint="99"/>
-          <w:lang w:val="en-US"/>
-        </w:rPr>
-        <w:t xml:space="preserve"> use of strong baselines from ideal observers and adaptor models---that we think is a noteworthy innovation.</w:t>
+        <w:t>phonetic cues while still achieving a very high degree of control across conditions that allowed us to reduce the number of possible confounds). Admittedly though, each of these innovations is an incremental improvement. It is really the combination of the design, stimulus, and analysis approaches---including, in particular, the use of strong baselines from ideal observers and adaptor models---that we think is a noteworthy innovation.</w:t>
       </w:r>
     </w:p>
     <w:p>
@@ -412,7 +396,18 @@
         </w:numPr>
       </w:pPr>
       <w:r>
-        <w:t>Some of the in-text citations have author initials (e.g. AA or M.M.)</w:t>
+        <w:t xml:space="preserve">Some of the in-text citations have author initials </w:t>
+      </w:r>
+      <w:commentRangeStart w:id="4"/>
+      <w:r>
+        <w:t>(e.g. AA or M.M.)</w:t>
+      </w:r>
+      <w:commentRangeEnd w:id="4"/>
+      <w:r>
+        <w:rPr>
+          <w:rStyle w:val="CommentReference"/>
+        </w:rPr>
+        <w:commentReference w:id="4"/>
       </w:r>
     </w:p>
     <w:p>
@@ -423,8 +418,16 @@
           <w:numId w:val="1"/>
         </w:numPr>
       </w:pPr>
+      <w:commentRangeStart w:id="5"/>
       <w:r>
         <w:t>Page 9: "we find little support for prediction (3 - learn to convergence)." It is odd to have the 3 in the parenthetical, no?. Should this be: we find little support for prediction 3 (learn to convergence). Also, on the subsequent pages - it is odd to have the number in the parenthetical.</w:t>
+      </w:r>
+      <w:commentRangeEnd w:id="5"/>
+      <w:r>
+        <w:rPr>
+          <w:rStyle w:val="CommentReference"/>
+        </w:rPr>
+        <w:commentReference w:id="5"/>
       </w:r>
     </w:p>
     <w:p>
@@ -447,36 +450,20 @@
           <w:lang w:val="en-US"/>
         </w:rPr>
       </w:pPr>
-      <w:commentRangeStart w:id="4"/>
-      <w:r>
-        <w:rPr>
-          <w:color w:val="A8D08D" w:themeColor="accent6" w:themeTint="99"/>
-          <w:lang w:val="en-US"/>
-        </w:rPr>
-        <w:t xml:space="preserve">We fixed </w:t>
-      </w:r>
-      <w:proofErr w:type="gramStart"/>
-      <w:r>
-        <w:rPr>
-          <w:color w:val="A8D08D" w:themeColor="accent6" w:themeTint="99"/>
-          <w:lang w:val="en-US"/>
-        </w:rPr>
-        <w:t>all of</w:t>
-      </w:r>
-      <w:proofErr w:type="gramEnd"/>
-      <w:r>
-        <w:rPr>
-          <w:color w:val="A8D08D" w:themeColor="accent6" w:themeTint="99"/>
-          <w:lang w:val="en-US"/>
-        </w:rPr>
-        <w:t xml:space="preserve"> these points. Thank you for catching these mistakes!</w:t>
-      </w:r>
-      <w:commentRangeEnd w:id="4"/>
-      <w:r>
-        <w:rPr>
-          <w:rStyle w:val="CommentReference"/>
-        </w:rPr>
-        <w:commentReference w:id="4"/>
+      <w:commentRangeStart w:id="6"/>
+      <w:r>
+        <w:rPr>
+          <w:color w:val="A8D08D" w:themeColor="accent6" w:themeTint="99"/>
+          <w:lang w:val="en-US"/>
+        </w:rPr>
+        <w:t>We fixed all of these points. Thank you for catching these mistakes!</w:t>
+      </w:r>
+      <w:commentRangeEnd w:id="6"/>
+      <w:r>
+        <w:rPr>
+          <w:rStyle w:val="CommentReference"/>
+        </w:rPr>
+        <w:commentReference w:id="6"/>
       </w:r>
     </w:p>
     <w:p/>
@@ -527,16 +514,16 @@
         <w:lastRenderedPageBreak/>
         <w:t>method (Bayesian mixed-effects psychometric models) and does so very thoroughly. There are however weaknesses with respect to the stimuli, the placement of the work in prior literature, and the n</w:t>
       </w:r>
-      <w:commentRangeStart w:id="5"/>
+      <w:commentRangeStart w:id="7"/>
       <w:r>
         <w:t>ovelty of the paradigm.</w:t>
       </w:r>
-      <w:commentRangeEnd w:id="5"/>
-      <w:r>
-        <w:rPr>
-          <w:rStyle w:val="CommentReference"/>
-        </w:rPr>
-        <w:commentReference w:id="5"/>
+      <w:commentRangeEnd w:id="7"/>
+      <w:r>
+        <w:rPr>
+          <w:rStyle w:val="CommentReference"/>
+        </w:rPr>
+        <w:commentReference w:id="7"/>
       </w:r>
     </w:p>
     <w:p/>
@@ -575,19 +562,19 @@
         </w:rPr>
         <w:t xml:space="preserve">rerun </w:t>
       </w:r>
-      <w:commentRangeStart w:id="6"/>
+      <w:commentRangeStart w:id="8"/>
       <w:r>
         <w:rPr>
           <w:highlight w:val="yellow"/>
         </w:rPr>
         <w:t>the</w:t>
       </w:r>
-      <w:commentRangeEnd w:id="6"/>
-      <w:r>
-        <w:rPr>
-          <w:rStyle w:val="CommentReference"/>
-        </w:rPr>
-        <w:commentReference w:id="6"/>
+      <w:commentRangeEnd w:id="8"/>
+      <w:r>
+        <w:rPr>
+          <w:rStyle w:val="CommentReference"/>
+        </w:rPr>
+        <w:commentReference w:id="8"/>
       </w:r>
       <w:r>
         <w:rPr>
@@ -655,7 +642,7 @@
       <w:pPr>
         <w:ind w:left="720"/>
       </w:pPr>
-      <w:commentRangeStart w:id="7"/>
+      <w:commentRangeStart w:id="9"/>
       <w:r>
         <w:t>Best, C. T. (1995). A direct realist view of cross-language speech perception. In. W. Strange, Speech perception and linguistic experience: Theoretical and methodological issues in cross-language speech research (pp.167-200).</w:t>
       </w:r>
@@ -725,12 +712,12 @@
       <w:r>
         <w:t>Zhang, X., &amp; Holt, L. L. (2018). Simultaneous tracking of coevolving distributional regularities in speech. Journal of Experimental Psychology: Human Perception and Performance, 44, 1760-1779.</w:t>
       </w:r>
-      <w:commentRangeEnd w:id="7"/>
-      <w:r>
-        <w:rPr>
-          <w:rStyle w:val="CommentReference"/>
-        </w:rPr>
-        <w:commentReference w:id="7"/>
+      <w:commentRangeEnd w:id="9"/>
+      <w:r>
+        <w:rPr>
+          <w:rStyle w:val="CommentReference"/>
+        </w:rPr>
+        <w:commentReference w:id="9"/>
       </w:r>
     </w:p>
     <w:p/>
@@ -896,7 +883,7 @@
           <w:lang w:val="en-US"/>
         </w:rPr>
       </w:pPr>
-      <w:commentRangeStart w:id="8"/>
+      <w:commentRangeStart w:id="10"/>
       <w:r>
         <w:rPr>
           <w:color w:val="A8D08D" w:themeColor="accent6" w:themeTint="99"/>
@@ -904,12 +891,12 @@
         </w:rPr>
         <w:t>We fixed all of these. Thank you!</w:t>
       </w:r>
-      <w:commentRangeEnd w:id="8"/>
-      <w:r>
-        <w:rPr>
-          <w:rStyle w:val="CommentReference"/>
-        </w:rPr>
-        <w:commentReference w:id="8"/>
+      <w:commentRangeEnd w:id="10"/>
+      <w:r>
+        <w:rPr>
+          <w:rStyle w:val="CommentReference"/>
+        </w:rPr>
+        <w:commentReference w:id="10"/>
       </w:r>
     </w:p>
     <w:p>
@@ -983,7 +970,7 @@
         </w:rPr>
         <w:t xml:space="preserve">We thank the reviewer for this summary, and the encouragement. MORE </w:t>
       </w:r>
-      <w:commentRangeStart w:id="9"/>
+      <w:commentRangeStart w:id="11"/>
       <w:r>
         <w:rPr>
           <w:color w:val="A8D08D" w:themeColor="accent6" w:themeTint="99"/>
@@ -991,12 +978,12 @@
         </w:rPr>
         <w:t>HERE</w:t>
       </w:r>
-      <w:commentRangeEnd w:id="9"/>
-      <w:r>
-        <w:rPr>
-          <w:rStyle w:val="CommentReference"/>
-        </w:rPr>
-        <w:commentReference w:id="9"/>
+      <w:commentRangeEnd w:id="11"/>
+      <w:r>
+        <w:rPr>
+          <w:rStyle w:val="CommentReference"/>
+        </w:rPr>
+        <w:commentReference w:id="11"/>
       </w:r>
       <w:r>
         <w:rPr>
@@ -1026,16 +1013,16 @@
       <w:r>
         <w:t xml:space="preserve">First, the point that learning depends on prior distributions. Well of course it does. This non-controversial. The authors kind of pitch it in a soft Bayesian approach, but all models of adaptation of the L1 </w:t>
       </w:r>
-      <w:commentRangeStart w:id="10"/>
+      <w:commentRangeStart w:id="12"/>
       <w:r>
         <w:t xml:space="preserve">assume </w:t>
       </w:r>
-      <w:commentRangeEnd w:id="10"/>
-      <w:r>
-        <w:rPr>
-          <w:rStyle w:val="CommentReference"/>
-        </w:rPr>
-        <w:commentReference w:id="10"/>
+      <w:commentRangeEnd w:id="12"/>
+      <w:r>
+        <w:rPr>
+          <w:rStyle w:val="CommentReference"/>
+        </w:rPr>
+        <w:commentReference w:id="12"/>
       </w:r>
       <w:r>
         <w:t xml:space="preserve">that what is going on is that learners adapt their existing categories. To that end, the critical empirical novelty is that there's a pretest. But even then (as I detail below) </w:t>
@@ -1128,41 +1115,41 @@
         </w:rPr>
         <w:t xml:space="preserve">part of the study was </w:t>
       </w:r>
-      <w:commentRangeStart w:id="11"/>
-      <w:commentRangeStart w:id="12"/>
+      <w:commentRangeStart w:id="13"/>
+      <w:commentRangeStart w:id="14"/>
       <w:r>
         <w:rPr>
           <w:highlight w:val="yellow"/>
         </w:rPr>
         <w:t>preregistered</w:t>
       </w:r>
-      <w:commentRangeEnd w:id="11"/>
-      <w:r>
-        <w:rPr>
-          <w:rStyle w:val="CommentReference"/>
-        </w:rPr>
-        <w:commentReference w:id="11"/>
-      </w:r>
-      <w:commentRangeEnd w:id="12"/>
-      <w:r>
-        <w:rPr>
-          <w:rStyle w:val="CommentReference"/>
-        </w:rPr>
-        <w:commentReference w:id="12"/>
+      <w:commentRangeEnd w:id="13"/>
+      <w:r>
+        <w:rPr>
+          <w:rStyle w:val="CommentReference"/>
+        </w:rPr>
+        <w:commentReference w:id="13"/>
+      </w:r>
+      <w:commentRangeEnd w:id="14"/>
+      <w:r>
+        <w:rPr>
+          <w:rStyle w:val="CommentReference"/>
+        </w:rPr>
+        <w:commentReference w:id="14"/>
       </w:r>
       <w:r>
         <w:t xml:space="preserve">. I don't think every sample size needs to be justified by a priori power - particularly the first study in a new paradigm where effect sizes can't be known. I'm fine if the argument is just "we ran a lot because we didn't know what to expect". </w:t>
       </w:r>
-      <w:commentRangeStart w:id="13"/>
+      <w:commentRangeStart w:id="15"/>
       <w:r>
         <w:t>But even then it would be very useful to include a sensitivity/minimum detectable effect analysis to help the reader understand what kind of effects could be detected.</w:t>
       </w:r>
-      <w:commentRangeEnd w:id="13"/>
-      <w:r>
-        <w:rPr>
-          <w:rStyle w:val="CommentReference"/>
-        </w:rPr>
-        <w:commentReference w:id="13"/>
+      <w:commentRangeEnd w:id="15"/>
+      <w:r>
+        <w:rPr>
+          <w:rStyle w:val="CommentReference"/>
+        </w:rPr>
+        <w:commentReference w:id="15"/>
       </w:r>
     </w:p>
     <w:p/>
@@ -1170,7 +1157,7 @@
       <w:r>
         <w:t xml:space="preserve">* </w:t>
       </w:r>
-      <w:commentRangeStart w:id="14"/>
+      <w:commentRangeStart w:id="16"/>
       <w:r>
         <w:t xml:space="preserve">The other surprising omission. While there is a fairly strong theoretical motivation (despite my first concern), by the time I got to the methods, </w:t>
       </w:r>
@@ -1183,12 +1170,12 @@
       <w:r>
         <w:t xml:space="preserve"> Actually, in retrospect, I'm not entirely sure what the hypothesis were?! (which is odd considering how theoretical the intro was). It would help to have some clear statements of the form: "if perception works this way, then we should see a difference in [something] between [some two conditions]". By the time I got to the results, I just kind of had a vision of a general purpose, well constructed distributional learning task, and the authors were gonna just kind of see what it showed. But I don't think that's what they're up to here.</w:t>
       </w:r>
-      <w:commentRangeEnd w:id="14"/>
-      <w:r>
-        <w:rPr>
-          <w:rStyle w:val="CommentReference"/>
-        </w:rPr>
-        <w:commentReference w:id="14"/>
+      <w:commentRangeEnd w:id="16"/>
+      <w:r>
+        <w:rPr>
+          <w:rStyle w:val="CommentReference"/>
+        </w:rPr>
+        <w:commentReference w:id="16"/>
       </w:r>
     </w:p>
     <w:p/>
@@ -1196,27 +1183,27 @@
       <w:r>
         <w:t xml:space="preserve">* I never really understood how they are going to test the hypothesis that the prior state of the category system constrains or predicts subsequent adaptation. That seems to be one of their clear goals here. But they only kind of argue that because they had a pre-test they must be doing that . But the </w:t>
       </w:r>
-      <w:commentRangeStart w:id="15"/>
-      <w:commentRangeStart w:id="16"/>
+      <w:commentRangeStart w:id="17"/>
+      <w:commentRangeStart w:id="18"/>
       <w:r>
         <w:rPr>
           <w:highlight w:val="yellow"/>
         </w:rPr>
         <w:t>presumption</w:t>
       </w:r>
-      <w:commentRangeEnd w:id="15"/>
-      <w:r>
-        <w:rPr>
-          <w:rStyle w:val="CommentReference"/>
-        </w:rPr>
-        <w:commentReference w:id="15"/>
-      </w:r>
-      <w:commentRangeEnd w:id="16"/>
-      <w:r>
-        <w:rPr>
-          <w:rStyle w:val="CommentReference"/>
-        </w:rPr>
-        <w:commentReference w:id="16"/>
+      <w:commentRangeEnd w:id="17"/>
+      <w:r>
+        <w:rPr>
+          <w:rStyle w:val="CommentReference"/>
+        </w:rPr>
+        <w:commentReference w:id="17"/>
+      </w:r>
+      <w:commentRangeEnd w:id="18"/>
+      <w:r>
+        <w:rPr>
+          <w:rStyle w:val="CommentReference"/>
+        </w:rPr>
+        <w:commentReference w:id="18"/>
       </w:r>
       <w:r>
         <w:rPr>
@@ -1233,19 +1220,19 @@
         </w:rPr>
         <w:t xml:space="preserve">everyone </w:t>
       </w:r>
-      <w:commentRangeStart w:id="17"/>
+      <w:commentRangeStart w:id="19"/>
       <w:r>
         <w:rPr>
           <w:highlight w:val="yellow"/>
         </w:rPr>
         <w:t>adapts</w:t>
       </w:r>
-      <w:commentRangeEnd w:id="17"/>
-      <w:r>
-        <w:rPr>
-          <w:rStyle w:val="CommentReference"/>
-        </w:rPr>
-        <w:commentReference w:id="17"/>
+      <w:commentRangeEnd w:id="19"/>
+      <w:r>
+        <w:rPr>
+          <w:rStyle w:val="CommentReference"/>
+        </w:rPr>
+        <w:commentReference w:id="19"/>
       </w:r>
       <w:r>
         <w:rPr>
@@ -1310,27 +1297,27 @@
         </w:rPr>
         <w:t xml:space="preserve">expressed as </w:t>
       </w:r>
-      <w:commentRangeStart w:id="18"/>
-      <w:commentRangeStart w:id="19"/>
+      <w:commentRangeStart w:id="20"/>
+      <w:commentRangeStart w:id="21"/>
       <w:r>
         <w:rPr>
           <w:highlight w:val="yellow"/>
         </w:rPr>
         <w:t>variance</w:t>
       </w:r>
-      <w:commentRangeEnd w:id="18"/>
-      <w:r>
-        <w:rPr>
-          <w:rStyle w:val="CommentReference"/>
-        </w:rPr>
-        <w:commentReference w:id="18"/>
-      </w:r>
-      <w:commentRangeEnd w:id="19"/>
-      <w:r>
-        <w:rPr>
-          <w:rStyle w:val="CommentReference"/>
-        </w:rPr>
-        <w:commentReference w:id="19"/>
+      <w:commentRangeEnd w:id="20"/>
+      <w:r>
+        <w:rPr>
+          <w:rStyle w:val="CommentReference"/>
+        </w:rPr>
+        <w:commentReference w:id="20"/>
+      </w:r>
+      <w:commentRangeEnd w:id="21"/>
+      <w:r>
+        <w:rPr>
+          <w:rStyle w:val="CommentReference"/>
+        </w:rPr>
+        <w:commentReference w:id="21"/>
       </w:r>
       <w:r>
         <w:rPr>
@@ -1353,19 +1340,19 @@
         </w:rPr>
         <w:t>almost always refers to *</w:t>
       </w:r>
-      <w:commentRangeStart w:id="20"/>
+      <w:commentRangeStart w:id="22"/>
       <w:r>
         <w:rPr>
           <w:highlight w:val="yellow"/>
         </w:rPr>
         <w:t>unsupervised</w:t>
       </w:r>
-      <w:commentRangeEnd w:id="20"/>
-      <w:r>
-        <w:rPr>
-          <w:rStyle w:val="CommentReference"/>
-        </w:rPr>
-        <w:commentReference w:id="20"/>
+      <w:commentRangeEnd w:id="22"/>
+      <w:r>
+        <w:rPr>
+          <w:rStyle w:val="CommentReference"/>
+        </w:rPr>
+        <w:commentReference w:id="22"/>
       </w:r>
       <w:r>
         <w:rPr>
@@ -1376,26 +1363,12 @@
       <w:r>
         <w:t xml:space="preserve">. But suddenly we get these labeled trials, and it is clear that there is a supervisory signal too. I recognize that semantically, supervised distrubutional learning is quite sensible (you can use the supervisory signal to help learn the supervision). </w:t>
       </w:r>
-      <w:commentRangeStart w:id="21"/>
-      <w:commentRangeStart w:id="22"/>
       <w:commentRangeStart w:id="23"/>
+      <w:commentRangeStart w:id="24"/>
+      <w:commentRangeStart w:id="25"/>
       <w:r>
         <w:t xml:space="preserve">But this is not what the field is likely to expect from the term. It likely also affects learning in fairly dramatic ways (supervised and unsupervised learning are widely seen to have pretty different properties). </w:t>
       </w:r>
-      <w:commentRangeEnd w:id="21"/>
-      <w:r>
-        <w:rPr>
-          <w:rStyle w:val="CommentReference"/>
-        </w:rPr>
-        <w:commentReference w:id="21"/>
-      </w:r>
-      <w:commentRangeEnd w:id="22"/>
-      <w:r>
-        <w:rPr>
-          <w:rStyle w:val="CommentReference"/>
-        </w:rPr>
-        <w:commentReference w:id="22"/>
-      </w:r>
       <w:commentRangeEnd w:id="23"/>
       <w:r>
         <w:rPr>
@@ -1403,25 +1376,39 @@
         </w:rPr>
         <w:commentReference w:id="23"/>
       </w:r>
+      <w:commentRangeEnd w:id="24"/>
+      <w:r>
+        <w:rPr>
+          <w:rStyle w:val="CommentReference"/>
+        </w:rPr>
+        <w:commentReference w:id="24"/>
+      </w:r>
+      <w:commentRangeEnd w:id="25"/>
+      <w:r>
+        <w:rPr>
+          <w:rStyle w:val="CommentReference"/>
+        </w:rPr>
+        <w:commentReference w:id="25"/>
+      </w:r>
       <w:r>
         <w:rPr>
           <w:highlight w:val="yellow"/>
         </w:rPr>
         <w:t>One of the things I didn't like about the introduction is that all perceptual adaptation paradigms are kind of treated the same</w:t>
       </w:r>
-      <w:commentRangeStart w:id="24"/>
+      <w:commentRangeStart w:id="26"/>
       <w:r>
         <w:rPr>
           <w:highlight w:val="yellow"/>
         </w:rPr>
         <w:t>: lexically guided retuning is the same as distributional learning</w:t>
       </w:r>
-      <w:commentRangeEnd w:id="24"/>
-      <w:r>
-        <w:rPr>
-          <w:rStyle w:val="CommentReference"/>
-        </w:rPr>
-        <w:commentReference w:id="24"/>
+      <w:commentRangeEnd w:id="26"/>
+      <w:r>
+        <w:rPr>
+          <w:rStyle w:val="CommentReference"/>
+        </w:rPr>
+        <w:commentReference w:id="26"/>
       </w:r>
       <w:r>
         <w:t>. But they're not. I mean maybe if you're a fully committed Bayesian, they're all just means to get to the underlying statistics. But that's a strong assumption. And then when we get to this new semi-supervised paradigm here, the importance of the differences among learning paradigms really moves to the forefront. I think the manuscript would be much stronger if a) the introduction actually discussed the different paradigms; and b) this particular hybrid was foreshadowed earlier than in the methods.</w:t>
@@ -1438,27 +1425,27 @@
         </w:rPr>
         <w:t xml:space="preserve">a </w:t>
       </w:r>
-      <w:commentRangeStart w:id="25"/>
-      <w:commentRangeStart w:id="26"/>
+      <w:commentRangeStart w:id="27"/>
+      <w:commentRangeStart w:id="28"/>
       <w:r>
         <w:rPr>
           <w:highlight w:val="yellow"/>
         </w:rPr>
         <w:t>visualization</w:t>
       </w:r>
-      <w:commentRangeEnd w:id="25"/>
-      <w:r>
-        <w:rPr>
-          <w:rStyle w:val="CommentReference"/>
-        </w:rPr>
-        <w:commentReference w:id="25"/>
-      </w:r>
-      <w:commentRangeEnd w:id="26"/>
-      <w:r>
-        <w:rPr>
-          <w:rStyle w:val="CommentReference"/>
-        </w:rPr>
-        <w:commentReference w:id="26"/>
+      <w:commentRangeEnd w:id="27"/>
+      <w:r>
+        <w:rPr>
+          <w:rStyle w:val="CommentReference"/>
+        </w:rPr>
+        <w:commentReference w:id="27"/>
+      </w:r>
+      <w:commentRangeEnd w:id="28"/>
+      <w:r>
+        <w:rPr>
+          <w:rStyle w:val="CommentReference"/>
+        </w:rPr>
+        <w:commentReference w:id="28"/>
       </w:r>
       <w:r>
         <w:rPr>
@@ -1481,7 +1468,7 @@
       <w:r>
         <w:t xml:space="preserve">. But here's the second concern, lapse rate may not be the right term (even though that's the standard term for that variable). The term derives from detection paradigms where you might "miss" a stimulus due to a "lapse" of attention. This miss is expected to be independent of the x axis which is why it affects asymptote. </w:t>
       </w:r>
-      <w:commentRangeStart w:id="27"/>
+      <w:commentRangeStart w:id="29"/>
       <w:r>
         <w:t xml:space="preserve">However, in a categorization paradigm, a difference at asymptote might not be a lapse of attention - it may be that people are overall biased to report one category, affecting the asymptote at one category but not that the other), or that nothing sounds like a good /d/ or /t/ to them (affecting both asymptotes equally). It might be </w:t>
       </w:r>
@@ -1494,12 +1481,12 @@
       <w:r>
         <w:t xml:space="preserve"> (even as one wants to acknowledge that the traditional term is lapse). </w:t>
       </w:r>
-      <w:commentRangeEnd w:id="27"/>
-      <w:r>
-        <w:rPr>
-          <w:rStyle w:val="CommentReference"/>
-        </w:rPr>
-        <w:commentReference w:id="27"/>
+      <w:commentRangeEnd w:id="29"/>
+      <w:r>
+        <w:rPr>
+          <w:rStyle w:val="CommentReference"/>
+        </w:rPr>
+        <w:commentReference w:id="29"/>
       </w:r>
       <w:r>
         <w:t>Finally, some psychometric functions would put the lapse rate on only one side of the transition (e.g., for a detection paradigm, people are assumed that they'll always detect the loudest stimuli, but lapses will affect the asymptote for the quiet end). That's obviously It would be helpful to be clear that you used the four-parameter function with lapses on both ends (assuming you did).</w:t>
@@ -1516,27 +1503,27 @@
         </w:rPr>
         <w:t xml:space="preserve">It might be helpful to remind </w:t>
       </w:r>
-      <w:commentRangeStart w:id="28"/>
-      <w:commentRangeStart w:id="29"/>
+      <w:commentRangeStart w:id="30"/>
+      <w:commentRangeStart w:id="31"/>
       <w:r>
         <w:rPr>
           <w:highlight w:val="yellow"/>
         </w:rPr>
         <w:t>the</w:t>
       </w:r>
-      <w:commentRangeEnd w:id="28"/>
-      <w:r>
-        <w:rPr>
-          <w:rStyle w:val="CommentReference"/>
-        </w:rPr>
-        <w:commentReference w:id="28"/>
-      </w:r>
-      <w:commentRangeEnd w:id="29"/>
-      <w:r>
-        <w:rPr>
-          <w:rStyle w:val="CommentReference"/>
-        </w:rPr>
-        <w:commentReference w:id="29"/>
+      <w:commentRangeEnd w:id="30"/>
+      <w:r>
+        <w:rPr>
+          <w:rStyle w:val="CommentReference"/>
+        </w:rPr>
+        <w:commentReference w:id="30"/>
+      </w:r>
+      <w:commentRangeEnd w:id="31"/>
+      <w:r>
+        <w:rPr>
+          <w:rStyle w:val="CommentReference"/>
+        </w:rPr>
+        <w:commentReference w:id="31"/>
       </w:r>
       <w:r>
         <w:rPr>
@@ -1556,19 +1543,19 @@
         </w:rPr>
         <w:t xml:space="preserve">no ground </w:t>
       </w:r>
-      <w:commentRangeStart w:id="30"/>
+      <w:commentRangeStart w:id="32"/>
       <w:r>
         <w:rPr>
           <w:highlight w:val="yellow"/>
         </w:rPr>
         <w:t>truth</w:t>
       </w:r>
-      <w:commentRangeEnd w:id="30"/>
-      <w:r>
-        <w:rPr>
-          <w:rStyle w:val="CommentReference"/>
-        </w:rPr>
-        <w:commentReference w:id="30"/>
+      <w:commentRangeEnd w:id="32"/>
+      <w:r>
+        <w:rPr>
+          <w:rStyle w:val="CommentReference"/>
+        </w:rPr>
+        <w:commentReference w:id="32"/>
       </w:r>
       <w:r>
         <w:t>). It seems to me that a visualization more like Figure 6C might be more valuable - to see the boundaries from the listeners alongside the ideal boundary from the model as they unfold over time…. Oh wait…something like this is provided in Figure 8, ten pages later. Might be helpful to make a version of this earlier - it would be cool to compare the versions with the ideal adapter vs. the ideal observer.</w:t>
@@ -1585,27 +1572,27 @@
         </w:rPr>
         <w:t xml:space="preserve">synthetic speech in </w:t>
       </w:r>
-      <w:commentRangeStart w:id="31"/>
-      <w:commentRangeStart w:id="32"/>
+      <w:commentRangeStart w:id="33"/>
+      <w:commentRangeStart w:id="34"/>
       <w:r>
         <w:rPr>
           <w:highlight w:val="yellow"/>
         </w:rPr>
         <w:t>multiple</w:t>
       </w:r>
-      <w:commentRangeEnd w:id="31"/>
-      <w:r>
-        <w:rPr>
-          <w:rStyle w:val="CommentReference"/>
-        </w:rPr>
-        <w:commentReference w:id="31"/>
-      </w:r>
-      <w:commentRangeEnd w:id="32"/>
-      <w:r>
-        <w:rPr>
-          <w:rStyle w:val="CommentReference"/>
-        </w:rPr>
-        <w:commentReference w:id="32"/>
+      <w:commentRangeEnd w:id="33"/>
+      <w:r>
+        <w:rPr>
+          <w:rStyle w:val="CommentReference"/>
+        </w:rPr>
+        <w:commentReference w:id="33"/>
+      </w:r>
+      <w:commentRangeEnd w:id="34"/>
+      <w:r>
+        <w:rPr>
+          <w:rStyle w:val="CommentReference"/>
+        </w:rPr>
+        <w:commentReference w:id="34"/>
       </w:r>
       <w:r>
         <w:rPr>
@@ -1631,7 +1618,7 @@
       <w:r>
         <w:t>* The authors use the term PSE (point of subjective equality) as the key DV in a lot of analyses. That seems like the right one, but why use that term? It's a fine term, and it comes out of the psychometrics literature, but everyone in speech would call it the category boundary</w:t>
       </w:r>
-      <w:commentRangeStart w:id="33"/>
+      <w:commentRangeStart w:id="35"/>
       <w:r>
         <w:t xml:space="preserve">? </w:t>
       </w:r>
@@ -1641,29 +1628,29 @@
         </w:rPr>
         <w:t xml:space="preserve">Why make your audience learn a new </w:t>
       </w:r>
-      <w:commentRangeStart w:id="34"/>
+      <w:commentRangeStart w:id="36"/>
       <w:r>
         <w:rPr>
           <w:highlight w:val="yellow"/>
         </w:rPr>
         <w:t>term</w:t>
       </w:r>
-      <w:commentRangeEnd w:id="34"/>
-      <w:r>
-        <w:rPr>
-          <w:rStyle w:val="CommentReference"/>
-        </w:rPr>
-        <w:commentReference w:id="34"/>
+      <w:commentRangeEnd w:id="36"/>
+      <w:r>
+        <w:rPr>
+          <w:rStyle w:val="CommentReference"/>
+        </w:rPr>
+        <w:commentReference w:id="36"/>
       </w:r>
       <w:r>
         <w:t xml:space="preserve">? </w:t>
       </w:r>
-      <w:commentRangeEnd w:id="33"/>
-      <w:r>
-        <w:rPr>
-          <w:rStyle w:val="CommentReference"/>
-        </w:rPr>
-        <w:commentReference w:id="33"/>
+      <w:commentRangeEnd w:id="35"/>
+      <w:r>
+        <w:rPr>
+          <w:rStyle w:val="CommentReference"/>
+        </w:rPr>
+        <w:commentReference w:id="35"/>
       </w:r>
       <w:r>
         <w:t>I don't see the point and it's a bit off putting (or even haughty).</w:t>
@@ -1680,19 +1667,19 @@
         </w:rPr>
         <w:t xml:space="preserve">like the ideal adaptor models but I found it very hard to understand how it is different than the various other ideal Bayesian models that were </w:t>
       </w:r>
-      <w:commentRangeStart w:id="35"/>
+      <w:commentRangeStart w:id="37"/>
       <w:r>
         <w:rPr>
           <w:highlight w:val="yellow"/>
         </w:rPr>
         <w:t>presented</w:t>
       </w:r>
-      <w:commentRangeEnd w:id="35"/>
-      <w:r>
-        <w:rPr>
-          <w:rStyle w:val="CommentReference"/>
-        </w:rPr>
-        <w:commentReference w:id="35"/>
+      <w:commentRangeEnd w:id="37"/>
+      <w:r>
+        <w:rPr>
+          <w:rStyle w:val="CommentReference"/>
+        </w:rPr>
+        <w:commentReference w:id="37"/>
       </w:r>
       <w:r>
         <w:rPr>
@@ -1761,27 +1748,27 @@
         </w:rPr>
         <w:t xml:space="preserve">(as a secondary analysis) a </w:t>
       </w:r>
-      <w:commentRangeStart w:id="36"/>
-      <w:commentRangeStart w:id="37"/>
+      <w:commentRangeStart w:id="38"/>
+      <w:commentRangeStart w:id="39"/>
       <w:r>
         <w:rPr>
           <w:highlight w:val="yellow"/>
         </w:rPr>
         <w:t>non</w:t>
       </w:r>
-      <w:commentRangeEnd w:id="36"/>
-      <w:r>
-        <w:rPr>
-          <w:rStyle w:val="CommentReference"/>
-        </w:rPr>
-        <w:commentReference w:id="36"/>
-      </w:r>
-      <w:commentRangeEnd w:id="37"/>
-      <w:r>
-        <w:rPr>
-          <w:rStyle w:val="CommentReference"/>
-        </w:rPr>
-        <w:commentReference w:id="37"/>
+      <w:commentRangeEnd w:id="38"/>
+      <w:r>
+        <w:rPr>
+          <w:rStyle w:val="CommentReference"/>
+        </w:rPr>
+        <w:commentReference w:id="38"/>
+      </w:r>
+      <w:commentRangeEnd w:id="39"/>
+      <w:r>
+        <w:rPr>
+          <w:rStyle w:val="CommentReference"/>
+        </w:rPr>
+        <w:commentReference w:id="39"/>
       </w:r>
       <w:r>
         <w:rPr>
@@ -1812,39 +1799,7 @@
           <w:color w:val="A8D08D" w:themeColor="accent6" w:themeTint="99"/>
           <w:lang w:val="en-US"/>
         </w:rPr>
-        <w:t xml:space="preserve">We would hesitate the describe the Bayesian approach as an issue here. First, frequentist models would likely not at all converge with the full random effect structure (the ‘dark </w:t>
-      </w:r>
-      <w:proofErr w:type="gramStart"/>
-      <w:r>
-        <w:rPr>
-          <w:color w:val="A8D08D" w:themeColor="accent6" w:themeTint="99"/>
-          <w:lang w:val="en-US"/>
-        </w:rPr>
-        <w:t>secret‘ of</w:t>
-      </w:r>
-      <w:proofErr w:type="gramEnd"/>
-      <w:r>
-        <w:rPr>
-          <w:color w:val="A8D08D" w:themeColor="accent6" w:themeTint="99"/>
-          <w:lang w:val="en-US"/>
-        </w:rPr>
-        <w:t xml:space="preserve"> those models that has prompted dozens of highly cited papers in the psych sciences). Second, while there are some libraries for frequentist psychometric models, they all have limitations </w:t>
-      </w:r>
-      <w:proofErr w:type="gramStart"/>
-      <w:r>
-        <w:rPr>
-          <w:color w:val="A8D08D" w:themeColor="accent6" w:themeTint="99"/>
-          <w:lang w:val="en-US"/>
-        </w:rPr>
-        <w:t>with regard to</w:t>
-      </w:r>
-      <w:proofErr w:type="gramEnd"/>
-      <w:r>
-        <w:rPr>
-          <w:color w:val="A8D08D" w:themeColor="accent6" w:themeTint="99"/>
-          <w:lang w:val="en-US"/>
-        </w:rPr>
-        <w:t xml:space="preserve"> the designs they allow, whereas the </w:t>
+        <w:t xml:space="preserve">We would hesitate the describe the Bayesian approach as an issue here. First, frequentist models would likely not at all converge with the full random effect structure (the ‘dark secret‘ of those models that has prompted dozens of highly cited papers in the psych sciences). Second, while there are some libraries for frequentist psychometric models, they all have limitations with regard to the designs they allow, whereas the </w:t>
       </w:r>
       <w:proofErr w:type="spellStart"/>
       <w:r>
@@ -1860,23 +1815,7 @@
           <w:color w:val="A8D08D" w:themeColor="accent6" w:themeTint="99"/>
           <w:lang w:val="en-US"/>
         </w:rPr>
-        <w:t xml:space="preserve"> library has no such limitations. Third, we employ hypothesis tests that would be hard to transfer into a frequentist model, or at least not without refitting the model in </w:t>
-      </w:r>
-      <w:proofErr w:type="gramStart"/>
-      <w:r>
-        <w:rPr>
-          <w:color w:val="A8D08D" w:themeColor="accent6" w:themeTint="99"/>
-          <w:lang w:val="en-US"/>
-        </w:rPr>
-        <w:t>many different ways</w:t>
-      </w:r>
-      <w:proofErr w:type="gramEnd"/>
-      <w:r>
-        <w:rPr>
-          <w:color w:val="A8D08D" w:themeColor="accent6" w:themeTint="99"/>
-          <w:lang w:val="en-US"/>
-        </w:rPr>
-        <w:t xml:space="preserve">. </w:t>
+        <w:t xml:space="preserve"> library has no such limitations. Third, we employ hypothesis tests that would be hard to transfer into a frequentist model, or at least not without refitting the model in many different ways. </w:t>
       </w:r>
     </w:p>
     <w:p>
@@ -1903,7 +1842,7 @@
         </w:rPr>
         <w:t xml:space="preserve">Critically, one of the Bayesian auxiliary analyses we conduct employed a uniform prior, removing any bias from the estimation of parameters. That analysis replicated all findings we report (see SI </w:t>
       </w:r>
-      <w:commentRangeStart w:id="38"/>
+      <w:commentRangeStart w:id="40"/>
       <w:r>
         <w:rPr>
           <w:b/>
@@ -1913,13 +1852,13 @@
         </w:rPr>
         <w:t>XXX</w:t>
       </w:r>
-      <w:commentRangeEnd w:id="38"/>
-      <w:r>
-        <w:rPr>
-          <w:rStyle w:val="CommentReference"/>
-          <w:color w:val="A8D08D" w:themeColor="accent6" w:themeTint="99"/>
-        </w:rPr>
-        <w:commentReference w:id="38"/>
+      <w:commentRangeEnd w:id="40"/>
+      <w:r>
+        <w:rPr>
+          <w:rStyle w:val="CommentReference"/>
+          <w:color w:val="A8D08D" w:themeColor="accent6" w:themeTint="99"/>
+        </w:rPr>
+        <w:commentReference w:id="40"/>
       </w:r>
       <w:r>
         <w:rPr>
@@ -1962,7 +1901,7 @@
         </w:rPr>
         <w:t xml:space="preserve">Finally, we note that there are random effects, both for subject and </w:t>
       </w:r>
-      <w:commentRangeStart w:id="39"/>
+      <w:commentRangeStart w:id="41"/>
       <w:r>
         <w:rPr>
           <w:color w:val="A8D08D" w:themeColor="accent6" w:themeTint="99"/>
@@ -1970,12 +1909,12 @@
         </w:rPr>
         <w:t>for items.</w:t>
       </w:r>
-      <w:commentRangeEnd w:id="39"/>
-      <w:r>
-        <w:rPr>
-          <w:rStyle w:val="CommentReference"/>
-        </w:rPr>
-        <w:commentReference w:id="39"/>
+      <w:commentRangeEnd w:id="41"/>
+      <w:r>
+        <w:rPr>
+          <w:rStyle w:val="CommentReference"/>
+        </w:rPr>
+        <w:commentReference w:id="41"/>
       </w:r>
       <w:r>
         <w:rPr>
@@ -2204,7 +2143,39 @@
       </w:r>
     </w:p>
   </w:comment>
-  <w:comment w:id="4" w:author="Jaeger, Florian" w:date="2024-09-29T17:25:00Z" w:initials="TJ">
+  <w:comment w:id="4" w:author="Microsoft Office User" w:date="2024-09-30T14:13:00Z" w:initials="MOU">
+    <w:p>
+      <w:pPr>
+        <w:pStyle w:val="CommentText"/>
+      </w:pPr>
+      <w:r>
+        <w:rPr>
+          <w:rStyle w:val="CommentReference"/>
+        </w:rPr>
+        <w:annotationRef/>
+      </w:r>
+      <w:r>
+        <w:t>Made edits. Have not found M.M. in the text but will look through manually.</w:t>
+      </w:r>
+    </w:p>
+  </w:comment>
+  <w:comment w:id="5" w:author="Microsoft Office User" w:date="2024-09-30T14:25:00Z" w:initials="MOU">
+    <w:p>
+      <w:pPr>
+        <w:pStyle w:val="CommentText"/>
+      </w:pPr>
+      <w:r>
+        <w:rPr>
+          <w:rStyle w:val="CommentReference"/>
+        </w:rPr>
+        <w:annotationRef/>
+      </w:r>
+      <w:r>
+        <w:t>edited</w:t>
+      </w:r>
+    </w:p>
+  </w:comment>
+  <w:comment w:id="6" w:author="Jaeger, Florian" w:date="2024-09-29T17:25:00Z" w:initials="TJ">
     <w:p>
       <w:r>
         <w:rPr>
@@ -2222,7 +2193,7 @@
       </w:r>
     </w:p>
   </w:comment>
-  <w:comment w:id="5" w:author="Jaeger, Florian" w:date="2024-09-29T17:27:00Z" w:initials="TJ">
+  <w:comment w:id="7" w:author="Jaeger, Florian" w:date="2024-09-29T17:27:00Z" w:initials="TJ">
     <w:p>
       <w:r>
         <w:rPr>
@@ -2240,7 +2211,7 @@
       </w:r>
     </w:p>
   </w:comment>
-  <w:comment w:id="6" w:author="Microsoft Office User" w:date="2024-09-28T12:03:00Z" w:initials="MOU">
+  <w:comment w:id="8" w:author="Microsoft Office User" w:date="2024-09-28T12:03:00Z" w:initials="MOU">
     <w:p>
       <w:pPr>
         <w:pStyle w:val="CommentText"/>
@@ -2256,7 +2227,7 @@
       </w:r>
     </w:p>
   </w:comment>
-  <w:comment w:id="7" w:author="Jaeger, Florian" w:date="2024-09-29T17:28:00Z" w:initials="TJ">
+  <w:comment w:id="9" w:author="Jaeger, Florian" w:date="2024-09-29T17:28:00Z" w:initials="TJ">
     <w:p>
       <w:r>
         <w:rPr>
@@ -2274,7 +2245,7 @@
       </w:r>
     </w:p>
   </w:comment>
-  <w:comment w:id="8" w:author="Jaeger, Florian" w:date="2024-09-29T17:28:00Z" w:initials="TJ">
+  <w:comment w:id="10" w:author="Jaeger, Florian" w:date="2024-09-29T17:28:00Z" w:initials="TJ">
     <w:p>
       <w:r>
         <w:rPr>
@@ -2292,7 +2263,7 @@
       </w:r>
     </w:p>
   </w:comment>
-  <w:comment w:id="9" w:author="Jaeger, Florian" w:date="2024-09-29T17:32:00Z" w:initials="TJ">
+  <w:comment w:id="11" w:author="Jaeger, Florian" w:date="2024-09-29T17:32:00Z" w:initials="TJ">
     <w:p>
       <w:r>
         <w:rPr>
@@ -2310,7 +2281,7 @@
       </w:r>
     </w:p>
   </w:comment>
-  <w:comment w:id="10" w:author="Microsoft Office User" w:date="2024-09-28T12:00:00Z" w:initials="MOU">
+  <w:comment w:id="12" w:author="Microsoft Office User" w:date="2024-09-28T12:00:00Z" w:initials="MOU">
     <w:p>
       <w:pPr>
         <w:pStyle w:val="CommentText"/>
@@ -2326,7 +2297,7 @@
       </w:r>
     </w:p>
   </w:comment>
-  <w:comment w:id="11" w:author="Microsoft Office User" w:date="2024-09-28T11:36:00Z" w:initials="MOU">
+  <w:comment w:id="13" w:author="Microsoft Office User" w:date="2024-09-28T11:36:00Z" w:initials="MOU">
     <w:p>
       <w:pPr>
         <w:pStyle w:val="CommentText"/>
@@ -2342,7 +2313,7 @@
       </w:r>
     </w:p>
   </w:comment>
-  <w:comment w:id="12" w:author="Jaeger, Florian" w:date="2024-09-29T17:33:00Z" w:initials="TJ">
+  <w:comment w:id="14" w:author="Jaeger, Florian" w:date="2024-09-29T17:33:00Z" w:initials="TJ">
     <w:p>
       <w:r>
         <w:rPr>
@@ -2360,7 +2331,7 @@
       </w:r>
     </w:p>
   </w:comment>
-  <w:comment w:id="13" w:author="Jaeger, Florian" w:date="2024-09-29T17:34:00Z" w:initials="TJ">
+  <w:comment w:id="15" w:author="Jaeger, Florian" w:date="2024-09-29T17:34:00Z" w:initials="TJ">
     <w:p>
       <w:r>
         <w:rPr>
@@ -2378,7 +2349,7 @@
       </w:r>
     </w:p>
   </w:comment>
-  <w:comment w:id="14" w:author="Jaeger, Florian" w:date="2024-09-29T17:34:00Z" w:initials="TJ">
+  <w:comment w:id="16" w:author="Jaeger, Florian" w:date="2024-09-29T17:34:00Z" w:initials="TJ">
     <w:p>
       <w:r>
         <w:rPr>
@@ -2396,7 +2367,7 @@
       </w:r>
     </w:p>
   </w:comment>
-  <w:comment w:id="15" w:author="Microsoft Office User" w:date="2024-09-28T11:11:00Z" w:initials="MOU">
+  <w:comment w:id="17" w:author="Microsoft Office User" w:date="2024-09-28T11:11:00Z" w:initials="MOU">
     <w:p>
       <w:pPr>
         <w:pStyle w:val="CommentText"/>
@@ -2412,7 +2383,7 @@
       </w:r>
     </w:p>
   </w:comment>
-  <w:comment w:id="16" w:author="Jaeger, Florian" w:date="2024-09-29T17:36:00Z" w:initials="TJ">
+  <w:comment w:id="18" w:author="Jaeger, Florian" w:date="2024-09-29T17:36:00Z" w:initials="TJ">
     <w:p>
       <w:r>
         <w:rPr>
@@ -2430,7 +2401,7 @@
       </w:r>
     </w:p>
   </w:comment>
-  <w:comment w:id="17" w:author="Microsoft Office User" w:date="2024-09-28T11:12:00Z" w:initials="MOU">
+  <w:comment w:id="19" w:author="Microsoft Office User" w:date="2024-09-28T11:12:00Z" w:initials="MOU">
     <w:p>
       <w:pPr>
         <w:pStyle w:val="CommentText"/>
@@ -2446,7 +2417,7 @@
       </w:r>
     </w:p>
   </w:comment>
-  <w:comment w:id="18" w:author="Microsoft Office User" w:date="2024-09-28T11:15:00Z" w:initials="MOU">
+  <w:comment w:id="20" w:author="Microsoft Office User" w:date="2024-09-28T11:15:00Z" w:initials="MOU">
     <w:p>
       <w:pPr>
         <w:pStyle w:val="CommentText"/>
@@ -2462,7 +2433,7 @@
       </w:r>
     </w:p>
   </w:comment>
-  <w:comment w:id="19" w:author="Jaeger, Florian" w:date="2024-09-29T17:37:00Z" w:initials="TJ">
+  <w:comment w:id="21" w:author="Jaeger, Florian" w:date="2024-09-29T17:37:00Z" w:initials="TJ">
     <w:p>
       <w:r>
         <w:rPr>
@@ -2480,7 +2451,7 @@
       </w:r>
     </w:p>
   </w:comment>
-  <w:comment w:id="20" w:author="Microsoft Office User" w:date="2024-09-28T11:16:00Z" w:initials="MOU">
+  <w:comment w:id="22" w:author="Microsoft Office User" w:date="2024-09-28T11:16:00Z" w:initials="MOU">
     <w:p>
       <w:pPr>
         <w:pStyle w:val="CommentText"/>
@@ -2496,7 +2467,7 @@
       </w:r>
     </w:p>
   </w:comment>
-  <w:comment w:id="21" w:author="Jaeger, Florian" w:date="2024-09-29T17:38:00Z" w:initials="TJ">
+  <w:comment w:id="23" w:author="Jaeger, Florian" w:date="2024-09-29T17:38:00Z" w:initials="TJ">
     <w:p>
       <w:r>
         <w:rPr>
@@ -2514,7 +2485,7 @@
       </w:r>
     </w:p>
   </w:comment>
-  <w:comment w:id="22" w:author="Jaeger, Florian" w:date="2024-09-29T17:38:00Z" w:initials="TJ">
+  <w:comment w:id="24" w:author="Jaeger, Florian" w:date="2024-09-29T17:38:00Z" w:initials="TJ">
     <w:p>
       <w:r>
         <w:rPr>
@@ -2532,7 +2503,7 @@
       </w:r>
     </w:p>
   </w:comment>
-  <w:comment w:id="23" w:author="Jaeger, Florian" w:date="2024-09-29T17:39:00Z" w:initials="TJ">
+  <w:comment w:id="25" w:author="Jaeger, Florian" w:date="2024-09-29T17:39:00Z" w:initials="TJ">
     <w:p>
       <w:r>
         <w:rPr>
@@ -2550,7 +2521,7 @@
       </w:r>
     </w:p>
   </w:comment>
-  <w:comment w:id="24" w:author="Jaeger, Florian" w:date="2024-09-29T17:40:00Z" w:initials="TJ">
+  <w:comment w:id="26" w:author="Jaeger, Florian" w:date="2024-09-29T17:40:00Z" w:initials="TJ">
     <w:p>
       <w:r>
         <w:rPr>
@@ -2568,7 +2539,7 @@
       </w:r>
     </w:p>
   </w:comment>
-  <w:comment w:id="25" w:author="Microsoft Office User" w:date="2024-09-28T11:20:00Z" w:initials="MOU">
+  <w:comment w:id="27" w:author="Microsoft Office User" w:date="2024-09-28T11:20:00Z" w:initials="MOU">
     <w:p>
       <w:pPr>
         <w:pStyle w:val="CommentText"/>
@@ -2584,7 +2555,7 @@
       </w:r>
     </w:p>
   </w:comment>
-  <w:comment w:id="26" w:author="Jaeger, Florian" w:date="2024-09-29T17:41:00Z" w:initials="TJ">
+  <w:comment w:id="28" w:author="Jaeger, Florian" w:date="2024-09-29T17:41:00Z" w:initials="TJ">
     <w:p>
       <w:r>
         <w:rPr>
@@ -2602,7 +2573,7 @@
       </w:r>
     </w:p>
   </w:comment>
-  <w:comment w:id="27" w:author="Jaeger, Florian" w:date="2024-09-29T17:42:00Z" w:initials="TJ">
+  <w:comment w:id="29" w:author="Jaeger, Florian" w:date="2024-09-29T17:42:00Z" w:initials="TJ">
     <w:p>
       <w:r>
         <w:rPr>
@@ -2620,7 +2591,7 @@
       </w:r>
     </w:p>
   </w:comment>
-  <w:comment w:id="28" w:author="Microsoft Office User" w:date="2024-09-28T11:23:00Z" w:initials="MOU">
+  <w:comment w:id="30" w:author="Microsoft Office User" w:date="2024-09-28T11:23:00Z" w:initials="MOU">
     <w:p>
       <w:pPr>
         <w:pStyle w:val="CommentText"/>
@@ -2636,7 +2607,7 @@
       </w:r>
     </w:p>
   </w:comment>
-  <w:comment w:id="29" w:author="Jaeger, Florian" w:date="2024-09-29T17:43:00Z" w:initials="TJ">
+  <w:comment w:id="31" w:author="Jaeger, Florian" w:date="2024-09-29T17:43:00Z" w:initials="TJ">
     <w:p>
       <w:r>
         <w:rPr>
@@ -2654,7 +2625,7 @@
       </w:r>
     </w:p>
   </w:comment>
-  <w:comment w:id="30" w:author="Microsoft Office User" w:date="2024-09-28T11:24:00Z" w:initials="MOU">
+  <w:comment w:id="32" w:author="Microsoft Office User" w:date="2024-09-28T11:24:00Z" w:initials="MOU">
     <w:p>
       <w:pPr>
         <w:pStyle w:val="CommentText"/>
@@ -2673,7 +2644,7 @@
       </w:r>
     </w:p>
   </w:comment>
-  <w:comment w:id="31" w:author="Microsoft Office User" w:date="2024-09-28T11:28:00Z" w:initials="MOU">
+  <w:comment w:id="33" w:author="Microsoft Office User" w:date="2024-09-28T11:28:00Z" w:initials="MOU">
     <w:p>
       <w:pPr>
         <w:pStyle w:val="CommentText"/>
@@ -2692,7 +2663,7 @@
       </w:r>
     </w:p>
   </w:comment>
-  <w:comment w:id="32" w:author="Jaeger, Florian" w:date="2024-09-29T17:44:00Z" w:initials="TJ">
+  <w:comment w:id="34" w:author="Jaeger, Florian" w:date="2024-09-29T17:44:00Z" w:initials="TJ">
     <w:p>
       <w:r>
         <w:rPr>
@@ -2710,7 +2681,7 @@
       </w:r>
     </w:p>
   </w:comment>
-  <w:comment w:id="34" w:author="Microsoft Office User" w:date="2024-09-28T11:29:00Z" w:initials="MOU">
+  <w:comment w:id="36" w:author="Microsoft Office User" w:date="2024-09-28T11:29:00Z" w:initials="MOU">
     <w:p>
       <w:pPr>
         <w:pStyle w:val="CommentText"/>
@@ -2726,7 +2697,7 @@
       </w:r>
     </w:p>
   </w:comment>
-  <w:comment w:id="33" w:author="Jaeger, Florian" w:date="2024-09-29T17:46:00Z" w:initials="TJ">
+  <w:comment w:id="35" w:author="Jaeger, Florian" w:date="2024-09-29T17:46:00Z" w:initials="TJ">
     <w:p>
       <w:r>
         <w:rPr>
@@ -2744,7 +2715,7 @@
       </w:r>
     </w:p>
   </w:comment>
-  <w:comment w:id="35" w:author="Microsoft Office User" w:date="2024-09-28T11:30:00Z" w:initials="MOU">
+  <w:comment w:id="37" w:author="Microsoft Office User" w:date="2024-09-28T11:30:00Z" w:initials="MOU">
     <w:p>
       <w:pPr>
         <w:pStyle w:val="CommentText"/>
@@ -2760,7 +2731,7 @@
       </w:r>
     </w:p>
   </w:comment>
-  <w:comment w:id="36" w:author="Microsoft Office User" w:date="2024-09-28T11:58:00Z" w:initials="MOU">
+  <w:comment w:id="38" w:author="Microsoft Office User" w:date="2024-09-28T11:58:00Z" w:initials="MOU">
     <w:p>
       <w:pPr>
         <w:pStyle w:val="CommentText"/>
@@ -2776,7 +2747,7 @@
       </w:r>
     </w:p>
   </w:comment>
-  <w:comment w:id="37" w:author="Jaeger, Florian" w:date="2024-09-29T17:47:00Z" w:initials="TJ">
+  <w:comment w:id="39" w:author="Jaeger, Florian" w:date="2024-09-29T17:47:00Z" w:initials="TJ">
     <w:p>
       <w:r>
         <w:rPr>
@@ -2794,7 +2765,7 @@
       </w:r>
     </w:p>
   </w:comment>
-  <w:comment w:id="38" w:author="Jaeger, Florian" w:date="2024-09-29T17:51:00Z" w:initials="TJ">
+  <w:comment w:id="40" w:author="Jaeger, Florian" w:date="2024-09-29T17:51:00Z" w:initials="TJ">
     <w:p>
       <w:r>
         <w:rPr>
@@ -2812,7 +2783,7 @@
       </w:r>
     </w:p>
   </w:comment>
-  <w:comment w:id="39" w:author="Jaeger, Florian" w:date="2024-09-29T17:53:00Z" w:initials="TJ">
+  <w:comment w:id="41" w:author="Jaeger, Florian" w:date="2024-09-29T17:53:00Z" w:initials="TJ">
     <w:p>
       <w:r>
         <w:rPr>
@@ -2839,6 +2810,8 @@
   <w15:commentEx w15:paraId="7E786CD0" w15:done="0"/>
   <w15:commentEx w15:paraId="6EEAD223" w15:done="0"/>
   <w15:commentEx w15:paraId="7ED105E9" w15:done="0"/>
+  <w15:commentEx w15:paraId="72816D06" w15:done="0"/>
+  <w15:commentEx w15:paraId="7700B918" w15:done="0"/>
   <w15:commentEx w15:paraId="7C8F213D" w15:done="0"/>
   <w15:commentEx w15:paraId="5C74EA5E" w15:done="0"/>
   <w15:commentEx w15:paraId="15FA0C37" w15:done="0"/>
@@ -2884,6 +2857,8 @@
   <w16cex:commentExtensible w16cex:durableId="7418A56E" w16cex:dateUtc="2024-09-29T21:18:00Z"/>
   <w16cex:commentExtensible w16cex:durableId="5107FC32" w16cex:dateUtc="2024-09-29T21:18:00Z"/>
   <w16cex:commentExtensible w16cex:durableId="4281A2FA" w16cex:dateUtc="2024-09-28T10:02:00Z"/>
+  <w16cex:commentExtensible w16cex:durableId="53FB3BB9" w16cex:dateUtc="2024-09-30T12:13:00Z"/>
+  <w16cex:commentExtensible w16cex:durableId="2E026F53" w16cex:dateUtc="2024-09-30T12:25:00Z"/>
   <w16cex:commentExtensible w16cex:durableId="1C22E5F2" w16cex:dateUtc="2024-09-29T21:25:00Z"/>
   <w16cex:commentExtensible w16cex:durableId="64485B48" w16cex:dateUtc="2024-09-29T21:27:00Z"/>
   <w16cex:commentExtensible w16cex:durableId="6736E668" w16cex:dateUtc="2024-09-28T10:03:00Z"/>
@@ -2929,6 +2904,8 @@
   <w16cid:commentId w16cid:paraId="7E786CD0" w16cid:durableId="7418A56E"/>
   <w16cid:commentId w16cid:paraId="6EEAD223" w16cid:durableId="5107FC32"/>
   <w16cid:commentId w16cid:paraId="7ED105E9" w16cid:durableId="4281A2FA"/>
+  <w16cid:commentId w16cid:paraId="72816D06" w16cid:durableId="53FB3BB9"/>
+  <w16cid:commentId w16cid:paraId="7700B918" w16cid:durableId="2E026F53"/>
   <w16cid:commentId w16cid:paraId="7C8F213D" w16cid:durableId="1C22E5F2"/>
   <w16cid:commentId w16cid:paraId="5C74EA5E" w16cid:durableId="64485B48"/>
   <w16cid:commentId w16cid:paraId="15FA0C37" w16cid:durableId="6736E668"/>
@@ -3349,7 +3326,7 @@
         <w:kern w:val="2"/>
         <w:sz w:val="24"/>
         <w:szCs w:val="24"/>
-        <w:lang w:eastAsia="en-US" w:bidi="ar-SA"/>
+        <w:lang w:val="en-SE" w:eastAsia="en-US" w:bidi="ar-SA"/>
         <w14:ligatures w14:val="standardContextual"/>
       </w:rPr>
     </w:rPrDefault>

</xml_diff>